<commit_message>
added main points in doc
</commit_message>
<xml_diff>
--- a/PP/MPI/Task1/Lab1.docx
+++ b/PP/MPI/Task1/Lab1.docx
@@ -271,7 +271,6 @@
           <w:szCs w:val="28"/>
         </w:rPr>
       </w:pPr>
-      <w:proofErr w:type="spellStart"/>
       <w:r>
         <w:rPr>
           <w:rFonts w:ascii="Times New Roman" w:hAnsi="Times New Roman" w:cs="Times New Roman"/>
@@ -280,7 +279,6 @@
         </w:rPr>
         <w:t>А.А.Ажбаков</w:t>
       </w:r>
-      <w:proofErr w:type="spellEnd"/>
     </w:p>
     <w:p>
       <w:pPr>
@@ -396,37 +394,471 @@
       </w:r>
     </w:p>
     <w:p>
+      <w:pPr>
+        <w:pStyle w:val="a3"/>
+      </w:pPr>
+      <w:r>
+        <w:t xml:space="preserve">Определить эффективность распараллеливания программы с помощью </w:t>
+      </w:r>
+      <w:r>
+        <w:rPr>
+          <w:lang w:val="en-US"/>
+        </w:rPr>
+        <w:t>MPI</w:t>
+      </w:r>
+      <w:r>
+        <w:t xml:space="preserve"> от числа используемых ядер. </w:t>
+      </w:r>
+    </w:p>
+    <w:p>
+      <w:pPr>
+        <w:pStyle w:val="a3"/>
+      </w:pPr>
+    </w:p>
+    <w:p>
+      <w:pPr>
+        <w:pStyle w:val="1"/>
+      </w:pPr>
+      <w:r>
+        <w:t>ЗАДАНИЕ</w:t>
+      </w:r>
+    </w:p>
+    <w:p>
+      <w:pPr>
+        <w:ind w:firstLine="567"/>
+      </w:pPr>
+      <w:r>
+        <w:rPr>
+          <w:rStyle w:val="a5"/>
+        </w:rPr>
+        <w:t>Программу распараллелить с помощью MPI с разрезанием матрицы A по строкам на близкие по размеру, возможно не одинаковые, части. Соседние строки матрицы должны располагаться в одном или в соседних MPI-процессах. Реализовать два варианта программы</w:t>
+      </w:r>
+      <w:r>
+        <w:t>:</w:t>
+      </w:r>
+    </w:p>
+    <w:p>
+      <w:pPr>
+        <w:pStyle w:val="a4"/>
+        <w:numPr>
+          <w:ilvl w:val="0"/>
+          <w:numId w:val="5"/>
+        </w:numPr>
+        <w:ind w:left="1418" w:hanging="284"/>
+        <w:rPr>
+          <w:rFonts w:ascii="Times New Roman" w:hAnsi="Times New Roman" w:cs="Times New Roman"/>
+          <w:sz w:val="28"/>
+          <w:szCs w:val="28"/>
+        </w:rPr>
+      </w:pPr>
+      <w:r>
+        <w:rPr>
+          <w:rFonts w:ascii="Times New Roman" w:hAnsi="Times New Roman" w:cs="Times New Roman"/>
+          <w:sz w:val="28"/>
+          <w:szCs w:val="28"/>
+        </w:rPr>
+        <w:t>Вариант 1: векторы x и b дублируются в каждом MPI-процессе,</w:t>
+      </w:r>
+    </w:p>
+    <w:p>
+      <w:pPr>
+        <w:pStyle w:val="a4"/>
+        <w:numPr>
+          <w:ilvl w:val="0"/>
+          <w:numId w:val="5"/>
+        </w:numPr>
+        <w:ind w:left="1418" w:hanging="284"/>
+        <w:rPr>
+          <w:rFonts w:ascii="Times New Roman" w:hAnsi="Times New Roman" w:cs="Times New Roman"/>
+          <w:sz w:val="28"/>
+          <w:szCs w:val="28"/>
+        </w:rPr>
+      </w:pPr>
+      <w:r>
+        <w:rPr>
+          <w:rFonts w:ascii="Times New Roman" w:hAnsi="Times New Roman" w:cs="Times New Roman"/>
+          <w:sz w:val="28"/>
+          <w:szCs w:val="28"/>
+        </w:rPr>
+        <w:t>Вариант 2: векторы x и b разрезаются между MPI-процессами аналогично матрице A.</w:t>
+      </w:r>
+    </w:p>
+    <w:p>
+      <w:pPr>
+        <w:pStyle w:val="a3"/>
+      </w:pPr>
+      <w:r>
+        <w:t>Замерить время работы двух вариантов программы при использовании различного числа процессорных ядер: 1,2, 4, 8, 16. Построить графики зависимости времени работы программы, ускорения и эффективности распараллеливания от числа используемых ядер. Исходные данные, параметры N и ε подобрать таким образом, чтобы решение задачи на одном ядре занимало не менее 30 секунд.</w:t>
+      </w:r>
+    </w:p>
+    <w:p>
+      <w:pPr>
+        <w:pStyle w:val="a3"/>
+      </w:pPr>
+      <w:r>
+        <w:t>Выполнить профилирование двух вариантов программы с помощью MPE при использовании 16-и ядер</w:t>
+      </w:r>
+      <w:r>
+        <w:t>.</w:t>
+      </w:r>
+    </w:p>
+    <w:p>
+      <w:pPr>
+        <w:pStyle w:val="a3"/>
+      </w:pPr>
+      <w:r>
+        <w:t>На основании полученных результатов сделать вывод о целесообразности использования одного или второго варианта программы.</w:t>
+      </w:r>
+    </w:p>
+    <w:p>
+      <w:pPr>
+        <w:pStyle w:val="a3"/>
+      </w:pPr>
+    </w:p>
+    <w:p>
+      <w:pPr>
+        <w:pStyle w:val="a3"/>
+      </w:pPr>
+    </w:p>
+    <w:p>
+      <w:pPr>
+        <w:pStyle w:val="a3"/>
+      </w:pPr>
+    </w:p>
+    <w:p>
+      <w:pPr>
+        <w:pStyle w:val="a3"/>
+      </w:pPr>
+    </w:p>
+    <w:p>
+      <w:pPr>
+        <w:pStyle w:val="a3"/>
+      </w:pPr>
+    </w:p>
+    <w:p>
+      <w:pPr>
+        <w:pStyle w:val="a3"/>
+      </w:pPr>
+    </w:p>
+    <w:p>
+      <w:pPr>
+        <w:pStyle w:val="a3"/>
+      </w:pPr>
+    </w:p>
+    <w:p>
+      <w:pPr>
+        <w:pStyle w:val="a3"/>
+      </w:pPr>
+    </w:p>
+    <w:p>
+      <w:pPr>
+        <w:pStyle w:val="a3"/>
+      </w:pPr>
+    </w:p>
+    <w:p>
+      <w:pPr>
+        <w:pStyle w:val="a3"/>
+      </w:pPr>
+    </w:p>
+    <w:p>
+      <w:pPr>
+        <w:pStyle w:val="a3"/>
+      </w:pPr>
+    </w:p>
+    <w:p/>
+    <w:p/>
+    <w:p/>
+    <w:p/>
+    <w:p>
+      <w:pPr>
+        <w:pStyle w:val="1"/>
+      </w:pPr>
+      <w:r>
+        <w:lastRenderedPageBreak/>
+        <w:t>ОПИСАНИЕ РАБОТЫ</w:t>
+      </w:r>
+    </w:p>
+    <w:p>
+      <w:pPr>
+        <w:pStyle w:val="a3"/>
+      </w:pPr>
+      <w:r>
+        <w:t>Программа, реализующая итерационный алгоритм решения систем линейных</w:t>
+      </w:r>
+      <w:r>
+        <w:t xml:space="preserve"> </w:t>
+      </w:r>
+      <w:r>
+        <w:t>алгебраических уравнений вида Ax=b, была распараллелена двумя вариантами:</w:t>
+      </w:r>
+      <w:r>
+        <w:t xml:space="preserve"> векторы </w:t>
+      </w:r>
+      <w:r>
+        <w:rPr>
+          <w:lang w:val="en-GB"/>
+        </w:rPr>
+        <w:t>x</w:t>
+      </w:r>
+      <w:r>
+        <w:t xml:space="preserve"> и b дублируются в каждом MPI-процессе (Приложение 2), векторы x и b разрезаются между MPI-процессами аналогично матрице A (Приложение 3).</w:t>
+      </w:r>
+    </w:p>
+    <w:p>
+      <w:pPr>
+        <w:pStyle w:val="a3"/>
+        <w:rPr>
+          <w:bCs/>
+        </w:rPr>
+      </w:pPr>
+      <w:r>
+        <w:t>Выполнение программы производилось на вычислительном кластере НОЦ «Газпромнефть-НГУ»</w:t>
+      </w:r>
+      <w:r>
+        <w:t xml:space="preserve"> с помощью скрипта системы пакетной обработки </w:t>
+      </w:r>
+      <w:r>
+        <w:rPr>
+          <w:lang w:val="en-US"/>
+        </w:rPr>
+        <w:t>SLURM</w:t>
+      </w:r>
+      <w:r>
+        <w:t xml:space="preserve"> (Приложение 1)</w:t>
+      </w:r>
+      <w:r>
+        <w:t xml:space="preserve">. </w:t>
+      </w:r>
+      <w:r>
+        <w:br/>
+      </w:r>
+      <w:r>
+        <w:t xml:space="preserve">        </w:t>
+      </w:r>
+      <w:r>
+        <w:t xml:space="preserve">Для измерения времени использовалась функция </w:t>
+      </w:r>
+      <w:r>
+        <w:rPr>
+          <w:bCs/>
+        </w:rPr>
+        <w:t>MPI_Wtime().</w:t>
+      </w:r>
+    </w:p>
+    <w:p>
+      <w:pPr>
+        <w:pStyle w:val="a3"/>
+      </w:pPr>
+      <w:r>
+        <w:t xml:space="preserve">В качестве исходных данных для тестирования взята модельная задача с заданным решением: Элементы главной диагонали матрицы A размера </w:t>
+      </w:r>
+      <w:r>
+        <w:rPr>
+          <w:lang w:val="en-US"/>
+        </w:rPr>
+        <w:t>N</w:t>
+      </w:r>
+      <w:r>
+        <w:rPr>
+          <w:rFonts w:cs="Times New Roman"/>
+        </w:rPr>
+        <w:t>×</w:t>
+      </w:r>
+      <w:r>
+        <w:rPr>
+          <w:lang w:val="en-US"/>
+        </w:rPr>
+        <w:t>N</w:t>
+      </w:r>
+      <w:r>
+        <w:t xml:space="preserve">, значение </w:t>
+      </w:r>
+      <w:r>
+        <w:rPr>
+          <w:lang w:val="en-US"/>
+        </w:rPr>
+        <w:t>N</w:t>
+      </w:r>
+      <w:r>
+        <w:t xml:space="preserve"> = 16</w:t>
+      </w:r>
+      <w:r>
+        <w:rPr>
+          <w:lang w:val="en-US"/>
+        </w:rPr>
+        <w:t> </w:t>
+      </w:r>
+      <w:r>
+        <w:t>384</w:t>
+      </w:r>
+      <w:r>
+        <w:t>,</w:t>
+      </w:r>
+      <w:r>
+        <w:t xml:space="preserve"> </w:t>
+      </w:r>
+      <w:r>
+        <w:t xml:space="preserve">равны 2.0, остальные </w:t>
+      </w:r>
+      <w:r>
+        <w:t>-</w:t>
+      </w:r>
+      <w:r>
+        <w:t xml:space="preserve"> 1.0. </w:t>
+      </w:r>
+      <w:r>
+        <w:t>Начальные значения элементов</w:t>
+      </w:r>
+      <w:r>
+        <w:t xml:space="preserve"> векто</w:t>
+      </w:r>
+      <w:r>
+        <w:t>р</w:t>
+      </w:r>
+      <w:r>
+        <w:t>а b равны N+1</w:t>
+      </w:r>
+      <w:r>
+        <w:t xml:space="preserve">, вектора </w:t>
+      </w:r>
+      <w:r>
+        <w:rPr>
+          <w:lang w:val="en-US"/>
+        </w:rPr>
+        <w:t>x</w:t>
+      </w:r>
+      <w:r>
+        <w:t xml:space="preserve"> –</w:t>
+      </w:r>
+      <w:r>
+        <w:t xml:space="preserve"> 0</w:t>
+      </w:r>
+      <w:r>
+        <w:t xml:space="preserve">. В этом случае решением системы будет вектор, элементы которого равны 1.0. </w:t>
+      </w:r>
+    </w:p>
+    <w:p>
+      <w:pPr>
+        <w:pStyle w:val="a3"/>
+      </w:pPr>
+      <w:r>
+        <w:t>Результаты измер</w:t>
+      </w:r>
+      <w:r>
+        <w:t>ений представлены на диаграммах:</w:t>
+      </w:r>
+    </w:p>
+    <w:p>
+      <w:pPr>
+        <w:pStyle w:val="a3"/>
+        <w:ind w:left="-1134"/>
+      </w:pPr>
+      <w:r>
+        <w:rPr>
+          <w:noProof/>
+          <w:lang w:eastAsia="ru-RU"/>
+        </w:rPr>
+        <w:drawing>
+          <wp:inline distT="0" distB="0" distL="0" distR="0">
+            <wp:extent cx="6347460" cy="3954780"/>
+            <wp:effectExtent l="0" t="0" r="15240" b="7620"/>
+            <wp:docPr id="1" name="Диаграмма 1"/>
+            <wp:cNvGraphicFramePr/>
+            <a:graphic xmlns:a="http://schemas.openxmlformats.org/drawingml/2006/main">
+              <a:graphicData uri="http://schemas.openxmlformats.org/drawingml/2006/chart">
+                <c:chart xmlns:c="http://schemas.openxmlformats.org/drawingml/2006/chart" xmlns:r="http://schemas.openxmlformats.org/officeDocument/2006/relationships" r:id="rId6"/>
+              </a:graphicData>
+            </a:graphic>
+          </wp:inline>
+        </w:drawing>
+      </w:r>
+    </w:p>
+    <w:p>
+      <w:pPr>
+        <w:pStyle w:val="a3"/>
+        <w:ind w:left="-1134"/>
+      </w:pPr>
+    </w:p>
+    <w:p>
+      <w:pPr>
+        <w:pStyle w:val="a3"/>
+        <w:ind w:left="-1134"/>
+      </w:pPr>
+    </w:p>
+    <w:p>
+      <w:pPr>
+        <w:pStyle w:val="a3"/>
+        <w:ind w:left="-1134"/>
+      </w:pPr>
+    </w:p>
+    <w:p>
+      <w:pPr>
+        <w:pStyle w:val="a3"/>
+        <w:ind w:left="-1134"/>
+      </w:pPr>
+    </w:p>
+    <w:p>
+      <w:pPr>
+        <w:pStyle w:val="a3"/>
+        <w:ind w:left="-1134"/>
+      </w:pPr>
+    </w:p>
+    <w:p>
+      <w:pPr>
+        <w:pStyle w:val="a3"/>
+        <w:ind w:left="-1134"/>
+      </w:pPr>
+    </w:p>
+    <w:p>
+      <w:pPr>
+        <w:pStyle w:val="a3"/>
+        <w:ind w:left="-1134"/>
+      </w:pPr>
+    </w:p>
+    <w:p>
+      <w:pPr>
+        <w:pStyle w:val="a3"/>
+        <w:ind w:left="-1134"/>
+      </w:pPr>
+    </w:p>
+    <w:p>
+      <w:pPr>
+        <w:pStyle w:val="1"/>
+      </w:pPr>
+      <w:r>
+        <w:t>ПРИЛОЖЕНИЕ 1</w:t>
+      </w:r>
+    </w:p>
+    <w:p/>
+    <w:p/>
+    <w:p/>
+    <w:p/>
+    <w:p>
+      <w:pPr>
+        <w:pStyle w:val="1"/>
+      </w:pPr>
+      <w:r>
+        <w:t>ПРИЛОЖЕНИЕ 2</w:t>
+      </w:r>
+    </w:p>
+    <w:p/>
+    <w:p>
+      <w:pPr>
+        <w:pStyle w:val="1"/>
+      </w:pPr>
+      <w:r>
+        <w:t>ПРИЛОЖЕНИЕ 3</w:t>
+      </w:r>
       <w:bookmarkStart w:id="6" w:name="_GoBack"/>
       <w:bookmarkEnd w:id="6"/>
     </w:p>
-    <w:p>
-      <w:pPr>
-        <w:pStyle w:val="a"/>
-        <w:numPr>
-          <w:ilvl w:val="0"/>
-          <w:numId w:val="0"/>
-        </w:numPr>
-        <w:ind w:firstLine="851"/>
-      </w:pPr>
-    </w:p>
-    <w:p>
-      <w:pPr>
-        <w:pStyle w:val="1"/>
-      </w:pPr>
-      <w:r>
-        <w:t>ЗАДАНИЕ</w:t>
-      </w:r>
-    </w:p>
     <w:p/>
     <w:p>
       <w:pPr>
-        <w:pStyle w:val="1"/>
-      </w:pPr>
-      <w:r>
-        <w:t>ОПИСАНИЕ РАБОТЫ</w:t>
-      </w:r>
-    </w:p>
-    <w:p/>
+        <w:pStyle w:val="a3"/>
+        <w:ind w:left="-1134"/>
+      </w:pPr>
+    </w:p>
     <w:sectPr>
       <w:pgSz w:w="11906" w:h="16838"/>
       <w:pgMar w:top="1134" w:right="850" w:bottom="1134" w:left="1701" w:header="708" w:footer="708" w:gutter="0"/>
@@ -440,13 +872,214 @@
 <file path=word/numbering.xml><?xml version="1.0" encoding="utf-8"?>
 <w:numbering xmlns:wpc="http://schemas.microsoft.com/office/word/2010/wordprocessingCanvas" xmlns:cx="http://schemas.microsoft.com/office/drawing/2014/chartex" xmlns:cx1="http://schemas.microsoft.com/office/drawing/2015/9/8/chartex" xmlns:mc="http://schemas.openxmlformats.org/markup-compatibility/2006" xmlns:o="urn:schemas-microsoft-com:office:office" xmlns:r="http://schemas.openxmlformats.org/officeDocument/2006/relationships" xmlns:m="http://schemas.openxmlformats.org/officeDocument/2006/math" xmlns:v="urn:schemas-microsoft-com:vml" xmlns:wp14="http://schemas.microsoft.com/office/word/2010/wordprocessingDrawing" xmlns:wp="http://schemas.openxmlformats.org/drawingml/2006/wordprocessingDrawing" xmlns:w10="urn:schemas-microsoft-com:office:word" xmlns:w="http://schemas.openxmlformats.org/wordprocessingml/2006/main" xmlns:w14="http://schemas.microsoft.com/office/word/2010/wordml" xmlns:w15="http://schemas.microsoft.com/office/word/2012/wordml" xmlns:w16se="http://schemas.microsoft.com/office/word/2015/wordml/symex" xmlns:wpg="http://schemas.microsoft.com/office/word/2010/wordprocessingGroup" xmlns:wpi="http://schemas.microsoft.com/office/word/2010/wordprocessingInk" xmlns:wne="http://schemas.microsoft.com/office/word/2006/wordml" xmlns:wps="http://schemas.microsoft.com/office/word/2010/wordprocessingShape" mc:Ignorable="w14 w15 w16se wp14">
   <w:abstractNum w:abstractNumId="0" w15:restartNumberingAfterBreak="0">
+    <w:nsid w:val="0C135662"/>
+    <w:multiLevelType w:val="hybridMultilevel"/>
+    <w:tmpl w:val="8AB00636"/>
+    <w:lvl w:ilvl="0" w:tplc="04190001">
+      <w:start w:val="1"/>
+      <w:numFmt w:val="bullet"/>
+      <w:lvlText w:val=""/>
+      <w:lvlJc w:val="left"/>
+      <w:pPr>
+        <w:ind w:left="1571" w:hanging="360"/>
+      </w:pPr>
+      <w:rPr>
+        <w:rFonts w:ascii="Symbol" w:hAnsi="Symbol" w:hint="default"/>
+      </w:rPr>
+    </w:lvl>
+    <w:lvl w:ilvl="1" w:tplc="04190003" w:tentative="1">
+      <w:start w:val="1"/>
+      <w:numFmt w:val="bullet"/>
+      <w:lvlText w:val="o"/>
+      <w:lvlJc w:val="left"/>
+      <w:pPr>
+        <w:ind w:left="2291" w:hanging="360"/>
+      </w:pPr>
+      <w:rPr>
+        <w:rFonts w:ascii="Courier New" w:hAnsi="Courier New" w:cs="Courier New" w:hint="default"/>
+      </w:rPr>
+    </w:lvl>
+    <w:lvl w:ilvl="2" w:tplc="04190005" w:tentative="1">
+      <w:start w:val="1"/>
+      <w:numFmt w:val="bullet"/>
+      <w:lvlText w:val=""/>
+      <w:lvlJc w:val="left"/>
+      <w:pPr>
+        <w:ind w:left="3011" w:hanging="360"/>
+      </w:pPr>
+      <w:rPr>
+        <w:rFonts w:ascii="Wingdings" w:hAnsi="Wingdings" w:hint="default"/>
+      </w:rPr>
+    </w:lvl>
+    <w:lvl w:ilvl="3" w:tplc="04190001" w:tentative="1">
+      <w:start w:val="1"/>
+      <w:numFmt w:val="bullet"/>
+      <w:lvlText w:val=""/>
+      <w:lvlJc w:val="left"/>
+      <w:pPr>
+        <w:ind w:left="3731" w:hanging="360"/>
+      </w:pPr>
+      <w:rPr>
+        <w:rFonts w:ascii="Symbol" w:hAnsi="Symbol" w:hint="default"/>
+      </w:rPr>
+    </w:lvl>
+    <w:lvl w:ilvl="4" w:tplc="04190003" w:tentative="1">
+      <w:start w:val="1"/>
+      <w:numFmt w:val="bullet"/>
+      <w:lvlText w:val="o"/>
+      <w:lvlJc w:val="left"/>
+      <w:pPr>
+        <w:ind w:left="4451" w:hanging="360"/>
+      </w:pPr>
+      <w:rPr>
+        <w:rFonts w:ascii="Courier New" w:hAnsi="Courier New" w:cs="Courier New" w:hint="default"/>
+      </w:rPr>
+    </w:lvl>
+    <w:lvl w:ilvl="5" w:tplc="04190005" w:tentative="1">
+      <w:start w:val="1"/>
+      <w:numFmt w:val="bullet"/>
+      <w:lvlText w:val=""/>
+      <w:lvlJc w:val="left"/>
+      <w:pPr>
+        <w:ind w:left="5171" w:hanging="360"/>
+      </w:pPr>
+      <w:rPr>
+        <w:rFonts w:ascii="Wingdings" w:hAnsi="Wingdings" w:hint="default"/>
+      </w:rPr>
+    </w:lvl>
+    <w:lvl w:ilvl="6" w:tplc="04190001" w:tentative="1">
+      <w:start w:val="1"/>
+      <w:numFmt w:val="bullet"/>
+      <w:lvlText w:val=""/>
+      <w:lvlJc w:val="left"/>
+      <w:pPr>
+        <w:ind w:left="5891" w:hanging="360"/>
+      </w:pPr>
+      <w:rPr>
+        <w:rFonts w:ascii="Symbol" w:hAnsi="Symbol" w:hint="default"/>
+      </w:rPr>
+    </w:lvl>
+    <w:lvl w:ilvl="7" w:tplc="04190003" w:tentative="1">
+      <w:start w:val="1"/>
+      <w:numFmt w:val="bullet"/>
+      <w:lvlText w:val="o"/>
+      <w:lvlJc w:val="left"/>
+      <w:pPr>
+        <w:ind w:left="6611" w:hanging="360"/>
+      </w:pPr>
+      <w:rPr>
+        <w:rFonts w:ascii="Courier New" w:hAnsi="Courier New" w:cs="Courier New" w:hint="default"/>
+      </w:rPr>
+    </w:lvl>
+    <w:lvl w:ilvl="8" w:tplc="04190005" w:tentative="1">
+      <w:start w:val="1"/>
+      <w:numFmt w:val="bullet"/>
+      <w:lvlText w:val=""/>
+      <w:lvlJc w:val="left"/>
+      <w:pPr>
+        <w:ind w:left="7331" w:hanging="360"/>
+      </w:pPr>
+      <w:rPr>
+        <w:rFonts w:ascii="Wingdings" w:hAnsi="Wingdings" w:hint="default"/>
+      </w:rPr>
+    </w:lvl>
+  </w:abstractNum>
+  <w:abstractNum w:abstractNumId="1" w15:restartNumberingAfterBreak="0">
+    <w:nsid w:val="5F5B038C"/>
+    <w:multiLevelType w:val="hybridMultilevel"/>
+    <w:tmpl w:val="D436B7B6"/>
+    <w:lvl w:ilvl="0" w:tplc="0419000F">
+      <w:start w:val="1"/>
+      <w:numFmt w:val="decimal"/>
+      <w:lvlText w:val="%1."/>
+      <w:lvlJc w:val="left"/>
+      <w:pPr>
+        <w:ind w:left="720" w:hanging="360"/>
+      </w:pPr>
+      <w:rPr>
+        <w:rFonts w:hint="default"/>
+      </w:rPr>
+    </w:lvl>
+    <w:lvl w:ilvl="1" w:tplc="04190019" w:tentative="1">
+      <w:start w:val="1"/>
+      <w:numFmt w:val="lowerLetter"/>
+      <w:lvlText w:val="%2."/>
+      <w:lvlJc w:val="left"/>
+      <w:pPr>
+        <w:ind w:left="1440" w:hanging="360"/>
+      </w:pPr>
+    </w:lvl>
+    <w:lvl w:ilvl="2" w:tplc="0419001B" w:tentative="1">
+      <w:start w:val="1"/>
+      <w:numFmt w:val="lowerRoman"/>
+      <w:lvlText w:val="%3."/>
+      <w:lvlJc w:val="right"/>
+      <w:pPr>
+        <w:ind w:left="2160" w:hanging="180"/>
+      </w:pPr>
+    </w:lvl>
+    <w:lvl w:ilvl="3" w:tplc="0419000F" w:tentative="1">
+      <w:start w:val="1"/>
+      <w:numFmt w:val="decimal"/>
+      <w:lvlText w:val="%4."/>
+      <w:lvlJc w:val="left"/>
+      <w:pPr>
+        <w:ind w:left="2880" w:hanging="360"/>
+      </w:pPr>
+    </w:lvl>
+    <w:lvl w:ilvl="4" w:tplc="04190019" w:tentative="1">
+      <w:start w:val="1"/>
+      <w:numFmt w:val="lowerLetter"/>
+      <w:lvlText w:val="%5."/>
+      <w:lvlJc w:val="left"/>
+      <w:pPr>
+        <w:ind w:left="3600" w:hanging="360"/>
+      </w:pPr>
+    </w:lvl>
+    <w:lvl w:ilvl="5" w:tplc="0419001B" w:tentative="1">
+      <w:start w:val="1"/>
+      <w:numFmt w:val="lowerRoman"/>
+      <w:lvlText w:val="%6."/>
+      <w:lvlJc w:val="right"/>
+      <w:pPr>
+        <w:ind w:left="4320" w:hanging="180"/>
+      </w:pPr>
+    </w:lvl>
+    <w:lvl w:ilvl="6" w:tplc="0419000F" w:tentative="1">
+      <w:start w:val="1"/>
+      <w:numFmt w:val="decimal"/>
+      <w:lvlText w:val="%7."/>
+      <w:lvlJc w:val="left"/>
+      <w:pPr>
+        <w:ind w:left="5040" w:hanging="360"/>
+      </w:pPr>
+    </w:lvl>
+    <w:lvl w:ilvl="7" w:tplc="04190019" w:tentative="1">
+      <w:start w:val="1"/>
+      <w:numFmt w:val="lowerLetter"/>
+      <w:lvlText w:val="%8."/>
+      <w:lvlJc w:val="left"/>
+      <w:pPr>
+        <w:ind w:left="5760" w:hanging="360"/>
+      </w:pPr>
+    </w:lvl>
+    <w:lvl w:ilvl="8" w:tplc="0419001B" w:tentative="1">
+      <w:start w:val="1"/>
+      <w:numFmt w:val="lowerRoman"/>
+      <w:lvlText w:val="%9."/>
+      <w:lvlJc w:val="right"/>
+      <w:pPr>
+        <w:ind w:left="6480" w:hanging="180"/>
+      </w:pPr>
+    </w:lvl>
+  </w:abstractNum>
+  <w:abstractNum w:abstractNumId="2" w15:restartNumberingAfterBreak="0">
     <w:nsid w:val="6CFD7901"/>
     <w:multiLevelType w:val="hybridMultilevel"/>
     <w:tmpl w:val="66787686"/>
     <w:lvl w:ilvl="0" w:tplc="585EA4B2">
       <w:start w:val="1"/>
       <w:numFmt w:val="decimal"/>
-      <w:pStyle w:val="a"/>
       <w:lvlText w:val="%1."/>
       <w:lvlJc w:val="left"/>
       <w:pPr>
@@ -526,7 +1159,7 @@
       </w:pPr>
     </w:lvl>
   </w:abstractNum>
-  <w:abstractNum w:abstractNumId="1" w15:restartNumberingAfterBreak="0">
+  <w:abstractNum w:abstractNumId="3" w15:restartNumberingAfterBreak="0">
     <w:nsid w:val="78686ECD"/>
     <w:multiLevelType w:val="hybridMultilevel"/>
     <w:tmpl w:val="94F0509C"/>
@@ -613,12 +1246,18 @@
     </w:lvl>
   </w:abstractNum>
   <w:num w:numId="1">
+    <w:abstractNumId w:val="3"/>
+  </w:num>
+  <w:num w:numId="2">
+    <w:abstractNumId w:val="3"/>
+  </w:num>
+  <w:num w:numId="3">
+    <w:abstractNumId w:val="2"/>
+  </w:num>
+  <w:num w:numId="4">
     <w:abstractNumId w:val="1"/>
   </w:num>
-  <w:num w:numId="2">
-    <w:abstractNumId w:val="1"/>
-  </w:num>
-  <w:num w:numId="3">
+  <w:num w:numId="5">
     <w:abstractNumId w:val="0"/>
   </w:num>
 </w:numbering>
@@ -1014,15 +1653,15 @@
     <w:lsdException w:name="List Table 6 Colorful Accent 6" w:uiPriority="51"/>
     <w:lsdException w:name="List Table 7 Colorful Accent 6" w:uiPriority="52"/>
   </w:latentStyles>
-  <w:style w:type="paragraph" w:default="1" w:styleId="a0">
+  <w:style w:type="paragraph" w:default="1" w:styleId="a">
     <w:name w:val="Normal"/>
     <w:qFormat/>
     <w:rsid w:val="004A58D1"/>
   </w:style>
   <w:style w:type="paragraph" w:styleId="1">
     <w:name w:val="heading 1"/>
-    <w:basedOn w:val="a0"/>
-    <w:next w:val="a0"/>
+    <w:basedOn w:val="a"/>
+    <w:next w:val="a"/>
     <w:link w:val="10"/>
     <w:uiPriority w:val="9"/>
     <w:qFormat/>
@@ -1044,8 +1683,8 @@
   </w:style>
   <w:style w:type="paragraph" w:styleId="2">
     <w:name w:val="heading 2"/>
-    <w:basedOn w:val="a0"/>
-    <w:next w:val="a0"/>
+    <w:basedOn w:val="a"/>
+    <w:next w:val="a"/>
     <w:link w:val="20"/>
     <w:uiPriority w:val="9"/>
     <w:unhideWhenUsed/>
@@ -1066,8 +1705,8 @@
   </w:style>
   <w:style w:type="paragraph" w:styleId="3">
     <w:name w:val="heading 3"/>
-    <w:basedOn w:val="a0"/>
-    <w:next w:val="a0"/>
+    <w:basedOn w:val="a"/>
+    <w:next w:val="a"/>
     <w:link w:val="30"/>
     <w:uiPriority w:val="9"/>
     <w:unhideWhenUsed/>
@@ -1088,8 +1727,8 @@
   </w:style>
   <w:style w:type="paragraph" w:styleId="8">
     <w:name w:val="heading 8"/>
-    <w:basedOn w:val="a0"/>
-    <w:next w:val="a0"/>
+    <w:basedOn w:val="a"/>
+    <w:next w:val="a"/>
     <w:link w:val="80"/>
     <w:uiPriority w:val="9"/>
     <w:unhideWhenUsed/>
@@ -1112,8 +1751,8 @@
   </w:style>
   <w:style w:type="paragraph" w:styleId="9">
     <w:name w:val="heading 9"/>
-    <w:basedOn w:val="a0"/>
-    <w:next w:val="a0"/>
+    <w:basedOn w:val="a"/>
+    <w:next w:val="a"/>
     <w:link w:val="90"/>
     <w:uiPriority w:val="9"/>
     <w:unhideWhenUsed/>
@@ -1135,13 +1774,13 @@
       <w:szCs w:val="21"/>
     </w:rPr>
   </w:style>
-  <w:style w:type="character" w:default="1" w:styleId="a1">
+  <w:style w:type="character" w:default="1" w:styleId="a0">
     <w:name w:val="Default Paragraph Font"/>
     <w:uiPriority w:val="1"/>
     <w:semiHidden/>
     <w:unhideWhenUsed/>
   </w:style>
-  <w:style w:type="table" w:default="1" w:styleId="a2">
+  <w:style w:type="table" w:default="1" w:styleId="a1">
     <w:name w:val="Normal Table"/>
     <w:uiPriority w:val="99"/>
     <w:semiHidden/>
@@ -1156,24 +1795,21 @@
       </w:tblCellMar>
     </w:tblPr>
   </w:style>
-  <w:style w:type="numbering" w:default="1" w:styleId="a3">
+  <w:style w:type="numbering" w:default="1" w:styleId="a2">
     <w:name w:val="No List"/>
     <w:uiPriority w:val="99"/>
     <w:semiHidden/>
     <w:unhideWhenUsed/>
   </w:style>
-  <w:style w:type="paragraph" w:customStyle="1" w:styleId="a">
+  <w:style w:type="paragraph" w:customStyle="1" w:styleId="a3">
     <w:name w:val="Основной"/>
     <w:basedOn w:val="a4"/>
     <w:link w:val="a5"/>
     <w:autoRedefine/>
     <w:qFormat/>
-    <w:rsid w:val="002909C7"/>
+    <w:rsid w:val="00960DFB"/>
     <w:pPr>
-      <w:numPr>
-        <w:numId w:val="3"/>
-      </w:numPr>
-      <w:ind w:left="0" w:firstLine="851"/>
+      <w:ind w:left="0" w:firstLine="567"/>
     </w:pPr>
     <w:rPr>
       <w:rFonts w:ascii="Times New Roman" w:hAnsi="Times New Roman"/>
@@ -1183,9 +1819,9 @@
   </w:style>
   <w:style w:type="character" w:customStyle="1" w:styleId="a5">
     <w:name w:val="Основной Знак"/>
-    <w:basedOn w:val="a1"/>
-    <w:link w:val="a"/>
-    <w:rsid w:val="002909C7"/>
+    <w:basedOn w:val="a0"/>
+    <w:link w:val="a3"/>
+    <w:rsid w:val="00960DFB"/>
     <w:rPr>
       <w:rFonts w:ascii="Times New Roman" w:hAnsi="Times New Roman"/>
       <w:sz w:val="28"/>
@@ -1194,7 +1830,7 @@
   </w:style>
   <w:style w:type="paragraph" w:styleId="a4">
     <w:name w:val="List Paragraph"/>
-    <w:basedOn w:val="a0"/>
+    <w:basedOn w:val="a"/>
     <w:uiPriority w:val="34"/>
     <w:qFormat/>
     <w:rsid w:val="00F64F6E"/>
@@ -1205,7 +1841,7 @@
   </w:style>
   <w:style w:type="character" w:customStyle="1" w:styleId="10">
     <w:name w:val="Заголовок 1 Знак"/>
-    <w:basedOn w:val="a1"/>
+    <w:basedOn w:val="a0"/>
     <w:link w:val="1"/>
     <w:uiPriority w:val="9"/>
     <w:rsid w:val="00F64F6E"/>
@@ -1219,7 +1855,7 @@
   </w:style>
   <w:style w:type="character" w:customStyle="1" w:styleId="20">
     <w:name w:val="Заголовок 2 Знак"/>
-    <w:basedOn w:val="a1"/>
+    <w:basedOn w:val="a0"/>
     <w:link w:val="2"/>
     <w:uiPriority w:val="9"/>
     <w:rsid w:val="00F64F6E"/>
@@ -1232,7 +1868,7 @@
   </w:style>
   <w:style w:type="character" w:customStyle="1" w:styleId="30">
     <w:name w:val="Заголовок 3 Знак"/>
-    <w:basedOn w:val="a1"/>
+    <w:basedOn w:val="a0"/>
     <w:link w:val="3"/>
     <w:uiPriority w:val="9"/>
     <w:rsid w:val="00F64F6E"/>
@@ -1245,7 +1881,7 @@
   </w:style>
   <w:style w:type="character" w:customStyle="1" w:styleId="80">
     <w:name w:val="Заголовок 8 Знак"/>
-    <w:basedOn w:val="a1"/>
+    <w:basedOn w:val="a0"/>
     <w:link w:val="8"/>
     <w:uiPriority w:val="9"/>
     <w:rsid w:val="004A58D1"/>
@@ -1259,7 +1895,7 @@
   </w:style>
   <w:style w:type="character" w:customStyle="1" w:styleId="90">
     <w:name w:val="Заголовок 9 Знак"/>
-    <w:basedOn w:val="a1"/>
+    <w:basedOn w:val="a0"/>
     <w:link w:val="9"/>
     <w:uiPriority w:val="9"/>
     <w:rsid w:val="004A58D1"/>
@@ -1274,7 +1910,7 @@
   </w:style>
   <w:style w:type="paragraph" w:customStyle="1" w:styleId="a6">
     <w:name w:val="ТитульникНазвание"/>
-    <w:basedOn w:val="a0"/>
+    <w:basedOn w:val="a"/>
     <w:link w:val="a7"/>
     <w:autoRedefine/>
     <w:qFormat/>
@@ -1292,7 +1928,7 @@
   </w:style>
   <w:style w:type="character" w:customStyle="1" w:styleId="a7">
     <w:name w:val="ТитульникНазвание Знак"/>
-    <w:basedOn w:val="a1"/>
+    <w:basedOn w:val="a0"/>
     <w:link w:val="a6"/>
     <w:rsid w:val="004A58D1"/>
     <w:rPr>
@@ -1304,7 +1940,7 @@
   </w:style>
   <w:style w:type="character" w:styleId="a8">
     <w:name w:val="Subtle Emphasis"/>
-    <w:basedOn w:val="a1"/>
+    <w:basedOn w:val="a0"/>
     <w:uiPriority w:val="19"/>
     <w:qFormat/>
     <w:rsid w:val="004A58D1"/>
@@ -1315,6 +1951,1004 @@
     </w:rPr>
   </w:style>
 </w:styles>
+</file>
+
+<file path=word/charts/chart1.xml><?xml version="1.0" encoding="utf-8"?>
+<c:chartSpace xmlns:c="http://schemas.openxmlformats.org/drawingml/2006/chart" xmlns:a="http://schemas.openxmlformats.org/drawingml/2006/main" xmlns:r="http://schemas.openxmlformats.org/officeDocument/2006/relationships" xmlns:c16r2="http://schemas.microsoft.com/office/drawing/2015/06/chart">
+  <c:date1904 val="0"/>
+  <c:lang val="ru-RU"/>
+  <c:roundedCorners val="0"/>
+  <mc:AlternateContent xmlns:mc="http://schemas.openxmlformats.org/markup-compatibility/2006">
+    <mc:Choice xmlns:c14="http://schemas.microsoft.com/office/drawing/2007/8/2/chart" Requires="c14">
+      <c14:style val="102"/>
+    </mc:Choice>
+    <mc:Fallback>
+      <c:style val="2"/>
+    </mc:Fallback>
+  </mc:AlternateContent>
+  <c:chart>
+    <c:title>
+      <c:tx>
+        <c:rich>
+          <a:bodyPr rot="0" spcFirstLastPara="1" vertOverflow="ellipsis" vert="horz" wrap="square" anchor="ctr" anchorCtr="1"/>
+          <a:lstStyle/>
+          <a:p>
+            <a:pPr>
+              <a:defRPr sz="1400" b="0" i="0" u="none" strike="noStrike" kern="1200" spc="0" baseline="0">
+                <a:solidFill>
+                  <a:schemeClr val="tx1">
+                    <a:lumMod val="65000"/>
+                    <a:lumOff val="35000"/>
+                  </a:schemeClr>
+                </a:solidFill>
+                <a:latin typeface="+mn-lt"/>
+                <a:ea typeface="+mn-ea"/>
+                <a:cs typeface="+mn-cs"/>
+              </a:defRPr>
+            </a:pPr>
+            <a:r>
+              <a:rPr lang="ru-RU"/>
+              <a:t>Время работы программы</a:t>
+            </a:r>
+          </a:p>
+        </c:rich>
+      </c:tx>
+      <c:overlay val="0"/>
+      <c:spPr>
+        <a:noFill/>
+        <a:ln>
+          <a:noFill/>
+        </a:ln>
+        <a:effectLst/>
+      </c:spPr>
+      <c:txPr>
+        <a:bodyPr rot="0" spcFirstLastPara="1" vertOverflow="ellipsis" vert="horz" wrap="square" anchor="ctr" anchorCtr="1"/>
+        <a:lstStyle/>
+        <a:p>
+          <a:pPr>
+            <a:defRPr sz="1400" b="0" i="0" u="none" strike="noStrike" kern="1200" spc="0" baseline="0">
+              <a:solidFill>
+                <a:schemeClr val="tx1">
+                  <a:lumMod val="65000"/>
+                  <a:lumOff val="35000"/>
+                </a:schemeClr>
+              </a:solidFill>
+              <a:latin typeface="+mn-lt"/>
+              <a:ea typeface="+mn-ea"/>
+              <a:cs typeface="+mn-cs"/>
+            </a:defRPr>
+          </a:pPr>
+          <a:endParaRPr lang="ru-RU"/>
+        </a:p>
+      </c:txPr>
+    </c:title>
+    <c:autoTitleDeleted val="0"/>
+    <c:plotArea>
+      <c:layout/>
+      <c:lineChart>
+        <c:grouping val="standard"/>
+        <c:varyColors val="0"/>
+        <c:ser>
+          <c:idx val="0"/>
+          <c:order val="0"/>
+          <c:tx>
+            <c:strRef>
+              <c:f>Лист1!$B$1</c:f>
+              <c:strCache>
+                <c:ptCount val="1"/>
+                <c:pt idx="0">
+                  <c:v>Вариант 1</c:v>
+                </c:pt>
+              </c:strCache>
+            </c:strRef>
+          </c:tx>
+          <c:spPr>
+            <a:ln w="28575" cap="rnd">
+              <a:solidFill>
+                <a:schemeClr val="accent1"/>
+              </a:solidFill>
+              <a:round/>
+            </a:ln>
+            <a:effectLst/>
+          </c:spPr>
+          <c:marker>
+            <c:symbol val="circle"/>
+            <c:size val="5"/>
+            <c:spPr>
+              <a:solidFill>
+                <a:schemeClr val="accent1"/>
+              </a:solidFill>
+              <a:ln w="9525">
+                <a:solidFill>
+                  <a:schemeClr val="accent1"/>
+                </a:solidFill>
+              </a:ln>
+              <a:effectLst/>
+            </c:spPr>
+          </c:marker>
+          <c:cat>
+            <c:numRef>
+              <c:f>Лист1!$A$2:$A$6</c:f>
+              <c:numCache>
+                <c:formatCode>General</c:formatCode>
+                <c:ptCount val="5"/>
+                <c:pt idx="0">
+                  <c:v>1</c:v>
+                </c:pt>
+                <c:pt idx="1">
+                  <c:v>2</c:v>
+                </c:pt>
+                <c:pt idx="2">
+                  <c:v>4</c:v>
+                </c:pt>
+                <c:pt idx="3">
+                  <c:v>8</c:v>
+                </c:pt>
+                <c:pt idx="4">
+                  <c:v>16</c:v>
+                </c:pt>
+              </c:numCache>
+            </c:numRef>
+          </c:cat>
+          <c:val>
+            <c:numRef>
+              <c:f>Лист1!$B$2:$B$6</c:f>
+              <c:numCache>
+                <c:formatCode>General</c:formatCode>
+                <c:ptCount val="5"/>
+                <c:pt idx="0">
+                  <c:v>54.4</c:v>
+                </c:pt>
+                <c:pt idx="1">
+                  <c:v>27.4</c:v>
+                </c:pt>
+                <c:pt idx="2">
+                  <c:v>32.36</c:v>
+                </c:pt>
+                <c:pt idx="3">
+                  <c:v>17</c:v>
+                </c:pt>
+                <c:pt idx="4">
+                  <c:v>16.3</c:v>
+                </c:pt>
+              </c:numCache>
+            </c:numRef>
+          </c:val>
+          <c:smooth val="0"/>
+          <c:extLst>
+            <c:ext xmlns:c16="http://schemas.microsoft.com/office/drawing/2014/chart" uri="{C3380CC4-5D6E-409C-BE32-E72D297353CC}">
+              <c16:uniqueId val="{00000000-8F2B-464D-B8DB-BFA4DFD2F03E}"/>
+            </c:ext>
+          </c:extLst>
+        </c:ser>
+        <c:ser>
+          <c:idx val="1"/>
+          <c:order val="1"/>
+          <c:tx>
+            <c:strRef>
+              <c:f>Лист1!$C$1</c:f>
+              <c:strCache>
+                <c:ptCount val="1"/>
+                <c:pt idx="0">
+                  <c:v>Вариант 2</c:v>
+                </c:pt>
+              </c:strCache>
+            </c:strRef>
+          </c:tx>
+          <c:spPr>
+            <a:ln w="28575" cap="rnd">
+              <a:solidFill>
+                <a:schemeClr val="accent2"/>
+              </a:solidFill>
+              <a:round/>
+            </a:ln>
+            <a:effectLst/>
+          </c:spPr>
+          <c:marker>
+            <c:symbol val="circle"/>
+            <c:size val="5"/>
+            <c:spPr>
+              <a:solidFill>
+                <a:schemeClr val="accent2"/>
+              </a:solidFill>
+              <a:ln w="9525">
+                <a:solidFill>
+                  <a:schemeClr val="accent2"/>
+                </a:solidFill>
+              </a:ln>
+              <a:effectLst/>
+            </c:spPr>
+          </c:marker>
+          <c:cat>
+            <c:numRef>
+              <c:f>Лист1!$A$2:$A$6</c:f>
+              <c:numCache>
+                <c:formatCode>General</c:formatCode>
+                <c:ptCount val="5"/>
+                <c:pt idx="0">
+                  <c:v>1</c:v>
+                </c:pt>
+                <c:pt idx="1">
+                  <c:v>2</c:v>
+                </c:pt>
+                <c:pt idx="2">
+                  <c:v>4</c:v>
+                </c:pt>
+                <c:pt idx="3">
+                  <c:v>8</c:v>
+                </c:pt>
+                <c:pt idx="4">
+                  <c:v>16</c:v>
+                </c:pt>
+              </c:numCache>
+            </c:numRef>
+          </c:cat>
+          <c:val>
+            <c:numRef>
+              <c:f>Лист1!$C$2:$C$6</c:f>
+              <c:numCache>
+                <c:formatCode>General</c:formatCode>
+                <c:ptCount val="5"/>
+                <c:pt idx="0">
+                  <c:v>43.35</c:v>
+                </c:pt>
+                <c:pt idx="1">
+                  <c:v>22.02</c:v>
+                </c:pt>
+                <c:pt idx="2">
+                  <c:v>11.48</c:v>
+                </c:pt>
+                <c:pt idx="3">
+                  <c:v>6.58</c:v>
+                </c:pt>
+                <c:pt idx="4">
+                  <c:v>6.4</c:v>
+                </c:pt>
+              </c:numCache>
+            </c:numRef>
+          </c:val>
+          <c:smooth val="0"/>
+          <c:extLst>
+            <c:ext xmlns:c16="http://schemas.microsoft.com/office/drawing/2014/chart" uri="{C3380CC4-5D6E-409C-BE32-E72D297353CC}">
+              <c16:uniqueId val="{00000001-8F2B-464D-B8DB-BFA4DFD2F03E}"/>
+            </c:ext>
+          </c:extLst>
+        </c:ser>
+        <c:dLbls>
+          <c:showLegendKey val="0"/>
+          <c:showVal val="0"/>
+          <c:showCatName val="0"/>
+          <c:showSerName val="0"/>
+          <c:showPercent val="0"/>
+          <c:showBubbleSize val="0"/>
+        </c:dLbls>
+        <c:marker val="1"/>
+        <c:smooth val="0"/>
+        <c:axId val="517887008"/>
+        <c:axId val="517887664"/>
+      </c:lineChart>
+      <c:catAx>
+        <c:axId val="517887008"/>
+        <c:scaling>
+          <c:orientation val="minMax"/>
+        </c:scaling>
+        <c:delete val="0"/>
+        <c:axPos val="b"/>
+        <c:numFmt formatCode="General" sourceLinked="1"/>
+        <c:majorTickMark val="none"/>
+        <c:minorTickMark val="none"/>
+        <c:tickLblPos val="nextTo"/>
+        <c:spPr>
+          <a:noFill/>
+          <a:ln w="9525" cap="flat" cmpd="sng" algn="ctr">
+            <a:solidFill>
+              <a:schemeClr val="tx1">
+                <a:lumMod val="15000"/>
+                <a:lumOff val="85000"/>
+              </a:schemeClr>
+            </a:solidFill>
+            <a:round/>
+          </a:ln>
+          <a:effectLst/>
+        </c:spPr>
+        <c:txPr>
+          <a:bodyPr rot="-60000000" spcFirstLastPara="1" vertOverflow="ellipsis" vert="horz" wrap="square" anchor="ctr" anchorCtr="1"/>
+          <a:lstStyle/>
+          <a:p>
+            <a:pPr>
+              <a:defRPr sz="900" b="0" i="0" u="none" strike="noStrike" kern="1200" baseline="0">
+                <a:solidFill>
+                  <a:schemeClr val="tx1">
+                    <a:lumMod val="65000"/>
+                    <a:lumOff val="35000"/>
+                  </a:schemeClr>
+                </a:solidFill>
+                <a:latin typeface="+mn-lt"/>
+                <a:ea typeface="+mn-ea"/>
+                <a:cs typeface="+mn-cs"/>
+              </a:defRPr>
+            </a:pPr>
+            <a:endParaRPr lang="ru-RU"/>
+          </a:p>
+        </c:txPr>
+        <c:crossAx val="517887664"/>
+        <c:crosses val="autoZero"/>
+        <c:auto val="1"/>
+        <c:lblAlgn val="ctr"/>
+        <c:lblOffset val="100"/>
+        <c:noMultiLvlLbl val="0"/>
+      </c:catAx>
+      <c:valAx>
+        <c:axId val="517887664"/>
+        <c:scaling>
+          <c:orientation val="minMax"/>
+        </c:scaling>
+        <c:delete val="0"/>
+        <c:axPos val="l"/>
+        <c:majorGridlines>
+          <c:spPr>
+            <a:ln w="9525" cap="flat" cmpd="sng" algn="ctr">
+              <a:solidFill>
+                <a:schemeClr val="tx1">
+                  <a:lumMod val="15000"/>
+                  <a:lumOff val="85000"/>
+                </a:schemeClr>
+              </a:solidFill>
+              <a:round/>
+            </a:ln>
+            <a:effectLst/>
+          </c:spPr>
+        </c:majorGridlines>
+        <c:numFmt formatCode="General" sourceLinked="1"/>
+        <c:majorTickMark val="none"/>
+        <c:minorTickMark val="none"/>
+        <c:tickLblPos val="nextTo"/>
+        <c:spPr>
+          <a:noFill/>
+          <a:ln>
+            <a:noFill/>
+          </a:ln>
+          <a:effectLst/>
+        </c:spPr>
+        <c:txPr>
+          <a:bodyPr rot="-60000000" spcFirstLastPara="1" vertOverflow="ellipsis" vert="horz" wrap="square" anchor="ctr" anchorCtr="1"/>
+          <a:lstStyle/>
+          <a:p>
+            <a:pPr>
+              <a:defRPr sz="900" b="0" i="0" u="none" strike="noStrike" kern="1200" baseline="0">
+                <a:solidFill>
+                  <a:schemeClr val="tx1">
+                    <a:lumMod val="65000"/>
+                    <a:lumOff val="35000"/>
+                  </a:schemeClr>
+                </a:solidFill>
+                <a:latin typeface="+mn-lt"/>
+                <a:ea typeface="+mn-ea"/>
+                <a:cs typeface="+mn-cs"/>
+              </a:defRPr>
+            </a:pPr>
+            <a:endParaRPr lang="ru-RU"/>
+          </a:p>
+        </c:txPr>
+        <c:crossAx val="517887008"/>
+        <c:crosses val="autoZero"/>
+        <c:crossBetween val="between"/>
+      </c:valAx>
+      <c:spPr>
+        <a:noFill/>
+        <a:ln>
+          <a:noFill/>
+        </a:ln>
+        <a:effectLst/>
+      </c:spPr>
+    </c:plotArea>
+    <c:legend>
+      <c:legendPos val="b"/>
+      <c:overlay val="0"/>
+      <c:spPr>
+        <a:noFill/>
+        <a:ln>
+          <a:noFill/>
+        </a:ln>
+        <a:effectLst/>
+      </c:spPr>
+      <c:txPr>
+        <a:bodyPr rot="0" spcFirstLastPara="1" vertOverflow="ellipsis" vert="horz" wrap="square" anchor="ctr" anchorCtr="1"/>
+        <a:lstStyle/>
+        <a:p>
+          <a:pPr>
+            <a:defRPr sz="900" b="0" i="0" u="none" strike="noStrike" kern="1200" baseline="0">
+              <a:solidFill>
+                <a:schemeClr val="tx1">
+                  <a:lumMod val="65000"/>
+                  <a:lumOff val="35000"/>
+                </a:schemeClr>
+              </a:solidFill>
+              <a:latin typeface="+mn-lt"/>
+              <a:ea typeface="+mn-ea"/>
+              <a:cs typeface="+mn-cs"/>
+            </a:defRPr>
+          </a:pPr>
+          <a:endParaRPr lang="ru-RU"/>
+        </a:p>
+      </c:txPr>
+    </c:legend>
+    <c:plotVisOnly val="1"/>
+    <c:dispBlanksAs val="gap"/>
+    <c:showDLblsOverMax val="0"/>
+  </c:chart>
+  <c:spPr>
+    <a:solidFill>
+      <a:schemeClr val="bg1"/>
+    </a:solidFill>
+    <a:ln w="9525" cap="flat" cmpd="sng" algn="ctr">
+      <a:solidFill>
+        <a:schemeClr val="tx1">
+          <a:lumMod val="15000"/>
+          <a:lumOff val="85000"/>
+        </a:schemeClr>
+      </a:solidFill>
+      <a:round/>
+    </a:ln>
+    <a:effectLst/>
+  </c:spPr>
+  <c:txPr>
+    <a:bodyPr/>
+    <a:lstStyle/>
+    <a:p>
+      <a:pPr>
+        <a:defRPr/>
+      </a:pPr>
+      <a:endParaRPr lang="ru-RU"/>
+    </a:p>
+  </c:txPr>
+  <c:externalData r:id="rId3">
+    <c:autoUpdate val="0"/>
+  </c:externalData>
+</c:chartSpace>
+</file>
+
+<file path=word/charts/colors1.xml><?xml version="1.0" encoding="utf-8"?>
+<cs:colorStyle xmlns:cs="http://schemas.microsoft.com/office/drawing/2012/chartStyle" xmlns:a="http://schemas.openxmlformats.org/drawingml/2006/main" meth="cycle" id="10">
+  <a:schemeClr val="accent1"/>
+  <a:schemeClr val="accent2"/>
+  <a:schemeClr val="accent3"/>
+  <a:schemeClr val="accent4"/>
+  <a:schemeClr val="accent5"/>
+  <a:schemeClr val="accent6"/>
+  <cs:variation/>
+  <cs:variation>
+    <a:lumMod val="60000"/>
+  </cs:variation>
+  <cs:variation>
+    <a:lumMod val="80000"/>
+    <a:lumOff val="20000"/>
+  </cs:variation>
+  <cs:variation>
+    <a:lumMod val="80000"/>
+  </cs:variation>
+  <cs:variation>
+    <a:lumMod val="60000"/>
+    <a:lumOff val="40000"/>
+  </cs:variation>
+  <cs:variation>
+    <a:lumMod val="50000"/>
+  </cs:variation>
+  <cs:variation>
+    <a:lumMod val="70000"/>
+    <a:lumOff val="30000"/>
+  </cs:variation>
+  <cs:variation>
+    <a:lumMod val="70000"/>
+  </cs:variation>
+  <cs:variation>
+    <a:lumMod val="50000"/>
+    <a:lumOff val="50000"/>
+  </cs:variation>
+</cs:colorStyle>
+</file>
+
+<file path=word/charts/style1.xml><?xml version="1.0" encoding="utf-8"?>
+<cs:chartStyle xmlns:cs="http://schemas.microsoft.com/office/drawing/2012/chartStyle" xmlns:a="http://schemas.openxmlformats.org/drawingml/2006/main" id="332">
+  <cs:axisTitle>
+    <cs:lnRef idx="0"/>
+    <cs:fillRef idx="0"/>
+    <cs:effectRef idx="0"/>
+    <cs:fontRef idx="minor">
+      <a:schemeClr val="tx1">
+        <a:lumMod val="65000"/>
+        <a:lumOff val="35000"/>
+      </a:schemeClr>
+    </cs:fontRef>
+    <cs:defRPr sz="1000" kern="1200"/>
+  </cs:axisTitle>
+  <cs:categoryAxis>
+    <cs:lnRef idx="0"/>
+    <cs:fillRef idx="0"/>
+    <cs:effectRef idx="0"/>
+    <cs:fontRef idx="minor">
+      <a:schemeClr val="tx1">
+        <a:lumMod val="65000"/>
+        <a:lumOff val="35000"/>
+      </a:schemeClr>
+    </cs:fontRef>
+    <cs:spPr>
+      <a:ln w="9525" cap="flat" cmpd="sng" algn="ctr">
+        <a:solidFill>
+          <a:schemeClr val="tx1">
+            <a:lumMod val="15000"/>
+            <a:lumOff val="85000"/>
+          </a:schemeClr>
+        </a:solidFill>
+        <a:round/>
+      </a:ln>
+    </cs:spPr>
+    <cs:defRPr sz="900" kern="1200"/>
+  </cs:categoryAxis>
+  <cs:chartArea mods="allowNoFillOverride allowNoLineOverride">
+    <cs:lnRef idx="0"/>
+    <cs:fillRef idx="0"/>
+    <cs:effectRef idx="0"/>
+    <cs:fontRef idx="minor">
+      <a:schemeClr val="tx1"/>
+    </cs:fontRef>
+    <cs:spPr>
+      <a:solidFill>
+        <a:schemeClr val="bg1"/>
+      </a:solidFill>
+      <a:ln w="9525" cap="flat" cmpd="sng" algn="ctr">
+        <a:solidFill>
+          <a:schemeClr val="tx1">
+            <a:lumMod val="15000"/>
+            <a:lumOff val="85000"/>
+          </a:schemeClr>
+        </a:solidFill>
+        <a:round/>
+      </a:ln>
+    </cs:spPr>
+    <cs:defRPr sz="1000" kern="1200"/>
+  </cs:chartArea>
+  <cs:dataLabel>
+    <cs:lnRef idx="0"/>
+    <cs:fillRef idx="0"/>
+    <cs:effectRef idx="0"/>
+    <cs:fontRef idx="minor">
+      <a:schemeClr val="tx1">
+        <a:lumMod val="75000"/>
+        <a:lumOff val="25000"/>
+      </a:schemeClr>
+    </cs:fontRef>
+    <cs:defRPr sz="900" kern="1200"/>
+  </cs:dataLabel>
+  <cs:dataLabelCallout>
+    <cs:lnRef idx="0"/>
+    <cs:fillRef idx="0"/>
+    <cs:effectRef idx="0"/>
+    <cs:fontRef idx="minor">
+      <a:schemeClr val="dk1">
+        <a:lumMod val="65000"/>
+        <a:lumOff val="35000"/>
+      </a:schemeClr>
+    </cs:fontRef>
+    <cs:spPr>
+      <a:solidFill>
+        <a:schemeClr val="lt1"/>
+      </a:solidFill>
+      <a:ln>
+        <a:solidFill>
+          <a:schemeClr val="dk1">
+            <a:lumMod val="25000"/>
+            <a:lumOff val="75000"/>
+          </a:schemeClr>
+        </a:solidFill>
+      </a:ln>
+    </cs:spPr>
+    <cs:defRPr sz="900" kern="1200"/>
+    <cs:bodyPr rot="0" spcFirstLastPara="1" vertOverflow="clip" horzOverflow="clip" vert="horz" wrap="square" lIns="36576" tIns="18288" rIns="36576" bIns="18288" anchor="ctr" anchorCtr="1">
+      <a:spAutoFit/>
+    </cs:bodyPr>
+  </cs:dataLabelCallout>
+  <cs:dataPoint>
+    <cs:lnRef idx="0"/>
+    <cs:fillRef idx="1">
+      <cs:styleClr val="auto"/>
+    </cs:fillRef>
+    <cs:effectRef idx="0"/>
+    <cs:fontRef idx="minor">
+      <a:schemeClr val="tx1"/>
+    </cs:fontRef>
+  </cs:dataPoint>
+  <cs:dataPoint3D>
+    <cs:lnRef idx="0"/>
+    <cs:fillRef idx="1">
+      <cs:styleClr val="auto"/>
+    </cs:fillRef>
+    <cs:effectRef idx="0"/>
+    <cs:fontRef idx="minor">
+      <a:schemeClr val="tx1"/>
+    </cs:fontRef>
+  </cs:dataPoint3D>
+  <cs:dataPointLine>
+    <cs:lnRef idx="0">
+      <cs:styleClr val="auto"/>
+    </cs:lnRef>
+    <cs:fillRef idx="1"/>
+    <cs:effectRef idx="0"/>
+    <cs:fontRef idx="minor">
+      <a:schemeClr val="tx1"/>
+    </cs:fontRef>
+    <cs:spPr>
+      <a:ln w="28575" cap="rnd">
+        <a:solidFill>
+          <a:schemeClr val="phClr"/>
+        </a:solidFill>
+        <a:round/>
+      </a:ln>
+    </cs:spPr>
+  </cs:dataPointLine>
+  <cs:dataPointMarker>
+    <cs:lnRef idx="0">
+      <cs:styleClr val="auto"/>
+    </cs:lnRef>
+    <cs:fillRef idx="1">
+      <cs:styleClr val="auto"/>
+    </cs:fillRef>
+    <cs:effectRef idx="0"/>
+    <cs:fontRef idx="minor">
+      <a:schemeClr val="tx1"/>
+    </cs:fontRef>
+    <cs:spPr>
+      <a:ln w="9525">
+        <a:solidFill>
+          <a:schemeClr val="phClr"/>
+        </a:solidFill>
+      </a:ln>
+    </cs:spPr>
+  </cs:dataPointMarker>
+  <cs:dataPointMarkerLayout symbol="circle" size="5"/>
+  <cs:dataPointWireframe>
+    <cs:lnRef idx="0">
+      <cs:styleClr val="auto"/>
+    </cs:lnRef>
+    <cs:fillRef idx="1"/>
+    <cs:effectRef idx="0"/>
+    <cs:fontRef idx="minor">
+      <a:schemeClr val="tx1"/>
+    </cs:fontRef>
+    <cs:spPr>
+      <a:ln w="9525" cap="rnd">
+        <a:solidFill>
+          <a:schemeClr val="phClr"/>
+        </a:solidFill>
+        <a:round/>
+      </a:ln>
+    </cs:spPr>
+  </cs:dataPointWireframe>
+  <cs:dataTable>
+    <cs:lnRef idx="0"/>
+    <cs:fillRef idx="0"/>
+    <cs:effectRef idx="0"/>
+    <cs:fontRef idx="minor">
+      <a:schemeClr val="tx1">
+        <a:lumMod val="65000"/>
+        <a:lumOff val="35000"/>
+      </a:schemeClr>
+    </cs:fontRef>
+    <cs:spPr>
+      <a:noFill/>
+      <a:ln w="9525" cap="flat" cmpd="sng" algn="ctr">
+        <a:solidFill>
+          <a:schemeClr val="tx1">
+            <a:lumMod val="15000"/>
+            <a:lumOff val="85000"/>
+          </a:schemeClr>
+        </a:solidFill>
+        <a:round/>
+      </a:ln>
+    </cs:spPr>
+    <cs:defRPr sz="900" kern="1200"/>
+  </cs:dataTable>
+  <cs:downBar>
+    <cs:lnRef idx="0"/>
+    <cs:fillRef idx="0"/>
+    <cs:effectRef idx="0"/>
+    <cs:fontRef idx="minor">
+      <a:schemeClr val="dk1"/>
+    </cs:fontRef>
+    <cs:spPr>
+      <a:solidFill>
+        <a:schemeClr val="dk1">
+          <a:lumMod val="65000"/>
+          <a:lumOff val="35000"/>
+        </a:schemeClr>
+      </a:solidFill>
+      <a:ln w="9525">
+        <a:solidFill>
+          <a:schemeClr val="tx1">
+            <a:lumMod val="65000"/>
+            <a:lumOff val="35000"/>
+          </a:schemeClr>
+        </a:solidFill>
+      </a:ln>
+    </cs:spPr>
+  </cs:downBar>
+  <cs:dropLine>
+    <cs:lnRef idx="0"/>
+    <cs:fillRef idx="0"/>
+    <cs:effectRef idx="0"/>
+    <cs:fontRef idx="minor">
+      <a:schemeClr val="tx1"/>
+    </cs:fontRef>
+    <cs:spPr>
+      <a:ln w="9525" cap="flat" cmpd="sng" algn="ctr">
+        <a:solidFill>
+          <a:schemeClr val="tx1">
+            <a:lumMod val="35000"/>
+            <a:lumOff val="65000"/>
+          </a:schemeClr>
+        </a:solidFill>
+        <a:round/>
+      </a:ln>
+    </cs:spPr>
+  </cs:dropLine>
+  <cs:errorBar>
+    <cs:lnRef idx="0"/>
+    <cs:fillRef idx="0"/>
+    <cs:effectRef idx="0"/>
+    <cs:fontRef idx="minor">
+      <a:schemeClr val="tx1"/>
+    </cs:fontRef>
+    <cs:spPr>
+      <a:ln w="9525" cap="flat" cmpd="sng" algn="ctr">
+        <a:solidFill>
+          <a:schemeClr val="tx1">
+            <a:lumMod val="65000"/>
+            <a:lumOff val="35000"/>
+          </a:schemeClr>
+        </a:solidFill>
+        <a:round/>
+      </a:ln>
+    </cs:spPr>
+  </cs:errorBar>
+  <cs:floor>
+    <cs:lnRef idx="0"/>
+    <cs:fillRef idx="0"/>
+    <cs:effectRef idx="0"/>
+    <cs:fontRef idx="minor">
+      <a:schemeClr val="tx1"/>
+    </cs:fontRef>
+    <cs:spPr>
+      <a:noFill/>
+      <a:ln>
+        <a:noFill/>
+      </a:ln>
+    </cs:spPr>
+  </cs:floor>
+  <cs:gridlineMajor>
+    <cs:lnRef idx="0"/>
+    <cs:fillRef idx="0"/>
+    <cs:effectRef idx="0"/>
+    <cs:fontRef idx="minor">
+      <a:schemeClr val="tx1"/>
+    </cs:fontRef>
+    <cs:spPr>
+      <a:ln w="9525" cap="flat" cmpd="sng" algn="ctr">
+        <a:solidFill>
+          <a:schemeClr val="tx1">
+            <a:lumMod val="15000"/>
+            <a:lumOff val="85000"/>
+          </a:schemeClr>
+        </a:solidFill>
+        <a:round/>
+      </a:ln>
+    </cs:spPr>
+  </cs:gridlineMajor>
+  <cs:gridlineMinor>
+    <cs:lnRef idx="0"/>
+    <cs:fillRef idx="0"/>
+    <cs:effectRef idx="0"/>
+    <cs:fontRef idx="minor">
+      <a:schemeClr val="tx1"/>
+    </cs:fontRef>
+    <cs:spPr>
+      <a:ln w="9525" cap="flat" cmpd="sng" algn="ctr">
+        <a:solidFill>
+          <a:schemeClr val="tx1">
+            <a:lumMod val="5000"/>
+            <a:lumOff val="95000"/>
+          </a:schemeClr>
+        </a:solidFill>
+        <a:round/>
+      </a:ln>
+    </cs:spPr>
+  </cs:gridlineMinor>
+  <cs:hiLoLine>
+    <cs:lnRef idx="0"/>
+    <cs:fillRef idx="0"/>
+    <cs:effectRef idx="0"/>
+    <cs:fontRef idx="minor">
+      <a:schemeClr val="tx1"/>
+    </cs:fontRef>
+    <cs:spPr>
+      <a:ln w="9525" cap="flat" cmpd="sng" algn="ctr">
+        <a:solidFill>
+          <a:schemeClr val="tx1">
+            <a:lumMod val="75000"/>
+            <a:lumOff val="25000"/>
+          </a:schemeClr>
+        </a:solidFill>
+        <a:round/>
+      </a:ln>
+    </cs:spPr>
+  </cs:hiLoLine>
+  <cs:leaderLine>
+    <cs:lnRef idx="0"/>
+    <cs:fillRef idx="0"/>
+    <cs:effectRef idx="0"/>
+    <cs:fontRef idx="minor">
+      <a:schemeClr val="tx1"/>
+    </cs:fontRef>
+    <cs:spPr>
+      <a:ln w="9525" cap="flat" cmpd="sng" algn="ctr">
+        <a:solidFill>
+          <a:schemeClr val="tx1">
+            <a:lumMod val="35000"/>
+            <a:lumOff val="65000"/>
+          </a:schemeClr>
+        </a:solidFill>
+        <a:round/>
+      </a:ln>
+    </cs:spPr>
+  </cs:leaderLine>
+  <cs:legend>
+    <cs:lnRef idx="0"/>
+    <cs:fillRef idx="0"/>
+    <cs:effectRef idx="0"/>
+    <cs:fontRef idx="minor">
+      <a:schemeClr val="tx1">
+        <a:lumMod val="65000"/>
+        <a:lumOff val="35000"/>
+      </a:schemeClr>
+    </cs:fontRef>
+    <cs:defRPr sz="900" kern="1200"/>
+  </cs:legend>
+  <cs:plotArea mods="allowNoFillOverride allowNoLineOverride">
+    <cs:lnRef idx="0"/>
+    <cs:fillRef idx="0"/>
+    <cs:effectRef idx="0"/>
+    <cs:fontRef idx="minor">
+      <a:schemeClr val="tx1"/>
+    </cs:fontRef>
+  </cs:plotArea>
+  <cs:plotArea3D mods="allowNoFillOverride allowNoLineOverride">
+    <cs:lnRef idx="0"/>
+    <cs:fillRef idx="0"/>
+    <cs:effectRef idx="0"/>
+    <cs:fontRef idx="minor">
+      <a:schemeClr val="tx1"/>
+    </cs:fontRef>
+  </cs:plotArea3D>
+  <cs:seriesAxis>
+    <cs:lnRef idx="0"/>
+    <cs:fillRef idx="0"/>
+    <cs:effectRef idx="0"/>
+    <cs:fontRef idx="minor">
+      <a:schemeClr val="tx1">
+        <a:lumMod val="65000"/>
+        <a:lumOff val="35000"/>
+      </a:schemeClr>
+    </cs:fontRef>
+    <cs:defRPr sz="900" kern="1200"/>
+  </cs:seriesAxis>
+  <cs:seriesLine>
+    <cs:lnRef idx="0"/>
+    <cs:fillRef idx="0"/>
+    <cs:effectRef idx="0"/>
+    <cs:fontRef idx="minor">
+      <a:schemeClr val="tx1"/>
+    </cs:fontRef>
+    <cs:spPr>
+      <a:ln w="9525" cap="flat" cmpd="sng" algn="ctr">
+        <a:solidFill>
+          <a:schemeClr val="tx1">
+            <a:lumMod val="35000"/>
+            <a:lumOff val="65000"/>
+          </a:schemeClr>
+        </a:solidFill>
+        <a:round/>
+      </a:ln>
+    </cs:spPr>
+  </cs:seriesLine>
+  <cs:title>
+    <cs:lnRef idx="0"/>
+    <cs:fillRef idx="0"/>
+    <cs:effectRef idx="0"/>
+    <cs:fontRef idx="minor">
+      <a:schemeClr val="tx1">
+        <a:lumMod val="65000"/>
+        <a:lumOff val="35000"/>
+      </a:schemeClr>
+    </cs:fontRef>
+    <cs:defRPr sz="1400" b="0" kern="1200" spc="0" baseline="0"/>
+  </cs:title>
+  <cs:trendline>
+    <cs:lnRef idx="0">
+      <cs:styleClr val="auto"/>
+    </cs:lnRef>
+    <cs:fillRef idx="0"/>
+    <cs:effectRef idx="0"/>
+    <cs:fontRef idx="minor">
+      <a:schemeClr val="tx1"/>
+    </cs:fontRef>
+    <cs:spPr>
+      <a:ln w="19050" cap="rnd">
+        <a:solidFill>
+          <a:schemeClr val="phClr"/>
+        </a:solidFill>
+        <a:prstDash val="sysDot"/>
+      </a:ln>
+    </cs:spPr>
+  </cs:trendline>
+  <cs:trendlineLabel>
+    <cs:lnRef idx="0"/>
+    <cs:fillRef idx="0"/>
+    <cs:effectRef idx="0"/>
+    <cs:fontRef idx="minor">
+      <a:schemeClr val="tx1">
+        <a:lumMod val="65000"/>
+        <a:lumOff val="35000"/>
+      </a:schemeClr>
+    </cs:fontRef>
+    <cs:defRPr sz="900" kern="1200"/>
+  </cs:trendlineLabel>
+  <cs:upBar>
+    <cs:lnRef idx="0"/>
+    <cs:fillRef idx="0"/>
+    <cs:effectRef idx="0"/>
+    <cs:fontRef idx="minor">
+      <a:schemeClr val="dk1"/>
+    </cs:fontRef>
+    <cs:spPr>
+      <a:solidFill>
+        <a:schemeClr val="lt1"/>
+      </a:solidFill>
+      <a:ln w="9525">
+        <a:solidFill>
+          <a:schemeClr val="tx1">
+            <a:lumMod val="15000"/>
+            <a:lumOff val="85000"/>
+          </a:schemeClr>
+        </a:solidFill>
+      </a:ln>
+    </cs:spPr>
+  </cs:upBar>
+  <cs:valueAxis>
+    <cs:lnRef idx="0"/>
+    <cs:fillRef idx="0"/>
+    <cs:effectRef idx="0"/>
+    <cs:fontRef idx="minor">
+      <a:schemeClr val="tx1">
+        <a:lumMod val="65000"/>
+        <a:lumOff val="35000"/>
+      </a:schemeClr>
+    </cs:fontRef>
+    <cs:defRPr sz="900" kern="1200"/>
+  </cs:valueAxis>
+  <cs:wall>
+    <cs:lnRef idx="0"/>
+    <cs:fillRef idx="0"/>
+    <cs:effectRef idx="0"/>
+    <cs:fontRef idx="minor">
+      <a:schemeClr val="tx1"/>
+    </cs:fontRef>
+    <cs:spPr>
+      <a:noFill/>
+      <a:ln>
+        <a:noFill/>
+      </a:ln>
+    </cs:spPr>
+  </cs:wall>
+</cs:chartStyle>
 </file>
 
 <file path=word/theme/theme1.xml><?xml version="1.0" encoding="utf-8"?>
@@ -1583,7 +3217,7 @@
 </file>
 
 <file path=customXml/itemProps1.xml><?xml version="1.0" encoding="utf-8"?>
-<ds:datastoreItem xmlns:ds="http://schemas.openxmlformats.org/officeDocument/2006/customXml" ds:itemID="{C3C5AA3F-A6D5-4EE5-BD90-38A53F5D0922}">
+<ds:datastoreItem xmlns:ds="http://schemas.openxmlformats.org/officeDocument/2006/customXml" ds:itemID="{52FA3715-EEAF-4052-BFDE-999DDA1B4DEA}">
   <ds:schemaRefs>
     <ds:schemaRef ds:uri="http://schemas.openxmlformats.org/officeDocument/2006/bibliography"/>
   </ds:schemaRefs>

</xml_diff>